<commit_message>
Sprint 2 Part 2
</commit_message>
<xml_diff>
--- a/files/Documents/Team 3 Documents/file_with_PII.docx
+++ b/files/Documents/Team 3 Documents/file_with_PII.docx
@@ -3,53 +3,416 @@
 <w:document xmlns:wpc="http://schemas.microsoft.com/office/word/2010/wordprocessingCanvas" xmlns:cx="http://schemas.microsoft.com/office/drawing/2014/chartex" xmlns:cx1="http://schemas.microsoft.com/office/drawing/2015/9/8/chartex" xmlns:cx2="http://schemas.microsoft.com/office/drawing/2015/10/21/chartex" xmlns:cx3="http://schemas.microsoft.com/office/drawing/2016/5/9/chartex" xmlns:cx4="http://schemas.microsoft.com/office/drawing/2016/5/10/chartex" xmlns:cx5="http://schemas.microsoft.com/office/drawing/2016/5/11/chartex" xmlns:cx6="http://schemas.microsoft.com/office/drawing/2016/5/12/chartex" xmlns:cx7="http://schemas.microsoft.com/office/drawing/2016/5/13/chartex" xmlns:cx8="http://schemas.microsoft.com/office/drawing/2016/5/14/chartex" xmlns:mc="http://schemas.openxmlformats.org/markup-compatibility/2006" xmlns:aink="http://schemas.microsoft.com/office/drawing/2016/ink" xmlns:am3d="http://schemas.microsoft.com/office/drawing/2017/model3d" xmlns:o="urn:schemas-microsoft-com:office:office" xmlns:oel="http://schemas.microsoft.com/office/2019/extlst" xmlns:r="http://schemas.openxmlformats.org/officeDocument/2006/relationships" xmlns:m="http://schemas.openxmlformats.org/officeDocument/2006/math" xmlns:v="urn:schemas-microsoft-com:vml" xmlns:wp14="http://schemas.microsoft.com/office/word/2010/wordprocessingDrawing" xmlns:wp="http://schemas.openxmlformats.org/drawingml/2006/wordprocessingDrawing" xmlns:w10="urn:schemas-microsoft-com:office:word" xmlns:w="http://schemas.openxmlformats.org/wordprocessingml/2006/main" xmlns:w14="http://schemas.microsoft.com/office/word/2010/wordml" xmlns:w15="http://schemas.microsoft.com/office/word/2012/wordml" xmlns:w16cex="http://schemas.microsoft.com/office/word/2018/wordml/cex" xmlns:w16cid="http://schemas.microsoft.com/office/word/2016/wordml/cid" xmlns:w16="http://schemas.microsoft.com/office/word/2018/wordml" xmlns:w16sdtdh="http://schemas.microsoft.com/office/word/2020/wordml/sdtdatahash" xmlns:w16se="http://schemas.microsoft.com/office/word/2015/wordml/symex" xmlns:wpg="http://schemas.microsoft.com/office/word/2010/wordprocessingGroup" xmlns:wpi="http://schemas.microsoft.com/office/word/2010/wordprocessingInk" xmlns:wne="http://schemas.microsoft.com/office/word/2006/wordml" xmlns:wps="http://schemas.microsoft.com/office/word/2010/wordprocessingShape" mc:Ignorable="w14 w15 w16se w16cid w16 w16cex w16sdtdh wp14">
   <w:body>
     <w:p>
-      <w:r>
-        <w:t>SSN</w:t>
-      </w:r>
-      <w:r>
-        <w:t xml:space="preserve"> : 000-00-0000</w:t>
-      </w:r>
-    </w:p>
-    <w:p>
-      <w:r>
-        <w:t>SSN : 00</w:t>
-      </w:r>
-      <w:r>
-        <w:t>9</w:t>
-      </w:r>
-      <w:r>
-        <w:t>-00-0000</w:t>
-      </w:r>
-    </w:p>
-    <w:p>
-      <w:r>
-        <w:t>SSN : 0</w:t>
-      </w:r>
-      <w:r>
-        <w:t>2</w:t>
-      </w:r>
-      <w:r>
-        <w:t>0-</w:t>
-      </w:r>
-      <w:r>
-        <w:t>4</w:t>
-      </w:r>
-      <w:r>
-        <w:t>0-0000</w:t>
-      </w:r>
-    </w:p>
-    <w:p/>
+      <w:pPr>
+        <w:rPr>
+          <w:sz w:val="20"/>
+          <w:szCs w:val="20"/>
+        </w:rPr>
+      </w:pPr>
+      <w:r>
+        <w:rPr>
+          <w:sz w:val="20"/>
+          <w:szCs w:val="20"/>
+        </w:rPr>
+        <w:t>John Smith</w:t>
+      </w:r>
+      <w:r>
+        <w:rPr>
+          <w:sz w:val="20"/>
+          <w:szCs w:val="20"/>
+        </w:rPr>
+        <w:tab/>
+      </w:r>
+      <w:r>
+        <w:rPr>
+          <w:sz w:val="20"/>
+          <w:szCs w:val="20"/>
+        </w:rPr>
+        <w:t>SS</w:t>
+      </w:r>
+      <w:r>
+        <w:rPr>
+          <w:sz w:val="20"/>
+          <w:szCs w:val="20"/>
+        </w:rPr>
+        <w:t xml:space="preserve"> : </w:t>
+      </w:r>
+      <w:r>
+        <w:rPr>
+          <w:sz w:val="20"/>
+          <w:szCs w:val="20"/>
+        </w:rPr>
+        <w:t>000-12-1234</w:t>
+      </w:r>
+      <w:r>
+        <w:rPr>
+          <w:sz w:val="20"/>
+          <w:szCs w:val="20"/>
+        </w:rPr>
+        <w:tab/>
+      </w:r>
+      <w:r>
+        <w:rPr>
+          <w:sz w:val="20"/>
+          <w:szCs w:val="20"/>
+        </w:rPr>
+        <w:t xml:space="preserve">Account Number: </w:t>
+      </w:r>
+      <w:r>
+        <w:rPr>
+          <w:sz w:val="20"/>
+          <w:szCs w:val="20"/>
+        </w:rPr>
+        <w:t>3942-29992</w:t>
+      </w:r>
+      <w:r>
+        <w:rPr>
+          <w:sz w:val="20"/>
+          <w:szCs w:val="20"/>
+        </w:rPr>
+        <w:tab/>
+      </w:r>
+      <w:r>
+        <w:rPr>
+          <w:sz w:val="20"/>
+          <w:szCs w:val="20"/>
+        </w:rPr>
+        <w:tab/>
+      </w:r>
+      <w:r>
+        <w:rPr>
+          <w:sz w:val="20"/>
+          <w:szCs w:val="20"/>
+        </w:rPr>
+        <w:t>Number: 000-12-1234</w:t>
+      </w:r>
+      <w:r>
+        <w:rPr>
+          <w:sz w:val="20"/>
+          <w:szCs w:val="20"/>
+        </w:rPr>
+        <w:tab/>
+      </w:r>
+    </w:p>
+    <w:p>
+      <w:pPr>
+        <w:rPr>
+          <w:sz w:val="20"/>
+          <w:szCs w:val="20"/>
+        </w:rPr>
+      </w:pPr>
+      <w:r>
+        <w:rPr>
+          <w:sz w:val="20"/>
+          <w:szCs w:val="20"/>
+        </w:rPr>
+        <w:t xml:space="preserve">twitter: </w:t>
+      </w:r>
+      <w:r>
+        <w:rPr>
+          <w:sz w:val="20"/>
+          <w:szCs w:val="20"/>
+        </w:rPr>
+        <w:t>@john_jones</w:t>
+      </w:r>
+    </w:p>
+    <w:p>
+      <w:pPr>
+        <w:rPr>
+          <w:sz w:val="20"/>
+          <w:szCs w:val="20"/>
+        </w:rPr>
+      </w:pPr>
+    </w:p>
+    <w:p>
+      <w:pPr>
+        <w:rPr>
+          <w:sz w:val="20"/>
+          <w:szCs w:val="20"/>
+        </w:rPr>
+      </w:pPr>
+    </w:p>
     <w:p>
       <w:pPr>
         <w:tabs>
           <w:tab w:val="left" w:pos="1264"/>
         </w:tabs>
-      </w:pPr>
-      <w:r>
-        <w:t xml:space="preserve">Phone : </w:t>
-      </w:r>
-      <w:r>
-        <w:t>(805) 101-8845</w:t>
+        <w:rPr>
+          <w:sz w:val="20"/>
+          <w:szCs w:val="20"/>
+        </w:rPr>
+      </w:pPr>
+      <w:r>
+        <w:rPr>
+          <w:sz w:val="20"/>
+          <w:szCs w:val="20"/>
+        </w:rPr>
+        <w:t>James Johnson</w:t>
+      </w:r>
+      <w:r>
+        <w:rPr>
+          <w:sz w:val="20"/>
+          <w:szCs w:val="20"/>
+        </w:rPr>
+        <w:tab/>
+      </w:r>
+      <w:r>
+        <w:rPr>
+          <w:sz w:val="20"/>
+          <w:szCs w:val="20"/>
+        </w:rPr>
+        <w:tab/>
+      </w:r>
+      <w:r>
+        <w:rPr>
+          <w:sz w:val="20"/>
+          <w:szCs w:val="20"/>
+        </w:rPr>
+        <w:t>SS : 009-00-0000</w:t>
+      </w:r>
+      <w:r>
+        <w:rPr>
+          <w:sz w:val="20"/>
+          <w:szCs w:val="20"/>
+        </w:rPr>
+        <w:tab/>
+      </w:r>
+      <w:r>
+        <w:rPr>
+          <w:sz w:val="20"/>
+          <w:szCs w:val="20"/>
+        </w:rPr>
+        <w:t xml:space="preserve">Account Number: </w:t>
+      </w:r>
+      <w:r>
+        <w:rPr>
+          <w:sz w:val="20"/>
+          <w:szCs w:val="20"/>
+        </w:rPr>
+        <w:t>914</w:t>
+      </w:r>
+      <w:r>
+        <w:rPr>
+          <w:sz w:val="20"/>
+          <w:szCs w:val="20"/>
+        </w:rPr>
+        <w:t>5-</w:t>
+      </w:r>
+      <w:r>
+        <w:rPr>
+          <w:sz w:val="20"/>
+          <w:szCs w:val="20"/>
+        </w:rPr>
+        <w:t>0</w:t>
+      </w:r>
+      <w:r>
+        <w:rPr>
+          <w:sz w:val="20"/>
+          <w:szCs w:val="20"/>
+        </w:rPr>
+        <w:t>5913</w:t>
+      </w:r>
+      <w:r>
+        <w:rPr>
+          <w:sz w:val="20"/>
+          <w:szCs w:val="20"/>
+        </w:rPr>
+        <w:tab/>
+      </w:r>
+      <w:r>
+        <w:rPr>
+          <w:sz w:val="20"/>
+          <w:szCs w:val="20"/>
+        </w:rPr>
+        <w:tab/>
+      </w:r>
+      <w:r>
+        <w:rPr>
+          <w:sz w:val="20"/>
+          <w:szCs w:val="20"/>
+        </w:rPr>
+        <w:t>Number</w:t>
+      </w:r>
+      <w:r>
+        <w:rPr>
+          <w:sz w:val="20"/>
+          <w:szCs w:val="20"/>
+        </w:rPr>
+        <w:t xml:space="preserve"> : (161) 081-7289</w:t>
+      </w:r>
+    </w:p>
+    <w:p>
+      <w:pPr>
+        <w:rPr>
+          <w:sz w:val="20"/>
+          <w:szCs w:val="20"/>
+        </w:rPr>
+      </w:pPr>
+      <w:r>
+        <w:rPr>
+          <w:sz w:val="20"/>
+          <w:szCs w:val="20"/>
+        </w:rPr>
+        <w:t>twitter: @j</w:t>
+      </w:r>
+      <w:r>
+        <w:rPr>
+          <w:sz w:val="20"/>
+          <w:szCs w:val="20"/>
+        </w:rPr>
+        <w:t>ames</w:t>
+      </w:r>
+      <w:r>
+        <w:rPr>
+          <w:sz w:val="20"/>
+          <w:szCs w:val="20"/>
+        </w:rPr>
+        <w:t>_j</w:t>
+      </w:r>
+    </w:p>
+    <w:p>
+      <w:pPr>
+        <w:rPr>
+          <w:sz w:val="20"/>
+          <w:szCs w:val="20"/>
+        </w:rPr>
+      </w:pPr>
+    </w:p>
+    <w:p>
+      <w:pPr>
+        <w:rPr>
+          <w:sz w:val="20"/>
+          <w:szCs w:val="20"/>
+        </w:rPr>
+      </w:pPr>
+    </w:p>
+    <w:p>
+      <w:pPr>
+        <w:rPr>
+          <w:sz w:val="20"/>
+          <w:szCs w:val="20"/>
+        </w:rPr>
+      </w:pPr>
+      <w:r>
+        <w:rPr>
+          <w:sz w:val="20"/>
+          <w:szCs w:val="20"/>
+        </w:rPr>
+        <w:t>Roger Jones</w:t>
+      </w:r>
+      <w:r>
+        <w:rPr>
+          <w:sz w:val="20"/>
+          <w:szCs w:val="20"/>
+        </w:rPr>
+        <w:tab/>
+      </w:r>
+      <w:r>
+        <w:rPr>
+          <w:sz w:val="20"/>
+          <w:szCs w:val="20"/>
+        </w:rPr>
+        <w:t>SS : 020-40-0000</w:t>
+      </w:r>
+      <w:r>
+        <w:rPr>
+          <w:sz w:val="20"/>
+          <w:szCs w:val="20"/>
+        </w:rPr>
+        <w:tab/>
+      </w:r>
+      <w:r>
+        <w:rPr>
+          <w:sz w:val="20"/>
+          <w:szCs w:val="20"/>
+        </w:rPr>
+        <w:t xml:space="preserve">Account Number: </w:t>
+      </w:r>
+      <w:r>
+        <w:rPr>
+          <w:sz w:val="20"/>
+          <w:szCs w:val="20"/>
+        </w:rPr>
+        <w:t>123</w:t>
+      </w:r>
+      <w:r>
+        <w:rPr>
+          <w:sz w:val="20"/>
+          <w:szCs w:val="20"/>
+        </w:rPr>
+        <w:t>-</w:t>
+      </w:r>
+      <w:r>
+        <w:rPr>
+          <w:sz w:val="20"/>
+          <w:szCs w:val="20"/>
+        </w:rPr>
+        <w:t>45678</w:t>
+      </w:r>
+      <w:r>
+        <w:rPr>
+          <w:sz w:val="20"/>
+          <w:szCs w:val="20"/>
+        </w:rPr>
+        <w:tab/>
+      </w:r>
+      <w:r>
+        <w:rPr>
+          <w:sz w:val="20"/>
+          <w:szCs w:val="20"/>
+        </w:rPr>
+        <w:tab/>
+        <w:t>Number</w:t>
+      </w:r>
+      <w:r>
+        <w:rPr>
+          <w:sz w:val="20"/>
+          <w:szCs w:val="20"/>
+        </w:rPr>
+        <w:t xml:space="preserve"> : </w:t>
+      </w:r>
+      <w:r>
+        <w:rPr>
+          <w:sz w:val="20"/>
+          <w:szCs w:val="20"/>
+        </w:rPr>
+        <w:t>970-555-1212</w:t>
+      </w:r>
+    </w:p>
+    <w:p>
+      <w:pPr>
+        <w:rPr>
+          <w:sz w:val="20"/>
+          <w:szCs w:val="20"/>
+        </w:rPr>
+      </w:pPr>
+      <w:r>
+        <w:rPr>
+          <w:sz w:val="20"/>
+          <w:szCs w:val="20"/>
+        </w:rPr>
+        <w:t>twitter: @</w:t>
+      </w:r>
+      <w:r>
+        <w:rPr>
+          <w:sz w:val="20"/>
+          <w:szCs w:val="20"/>
+        </w:rPr>
+        <w:t>roger</w:t>
+      </w:r>
+      <w:r>
+        <w:rPr>
+          <w:sz w:val="20"/>
+          <w:szCs w:val="20"/>
+        </w:rPr>
+        <w:t>_</w:t>
+      </w:r>
+      <w:r>
+        <w:rPr>
+          <w:sz w:val="20"/>
+          <w:szCs w:val="20"/>
+        </w:rPr>
+        <w:t>stinks</w:t>
       </w:r>
     </w:p>
     <w:p>
@@ -57,23 +420,28 @@
         <w:tabs>
           <w:tab w:val="left" w:pos="1264"/>
         </w:tabs>
-      </w:pPr>
-      <w:r>
-        <w:t>Phone : (161) 081-7289</w:t>
-      </w:r>
-    </w:p>
-    <w:p>
-      <w:pPr>
-        <w:tabs>
-          <w:tab w:val="left" w:pos="1264"/>
-        </w:tabs>
-      </w:pPr>
-      <w:r>
-        <w:t>Phone : (032) 400-5500</w:t>
-      </w:r>
-    </w:p>
-    <w:p/>
-    <w:p/>
+        <w:rPr>
+          <w:sz w:val="20"/>
+          <w:szCs w:val="20"/>
+        </w:rPr>
+      </w:pPr>
+    </w:p>
+    <w:p>
+      <w:pPr>
+        <w:rPr>
+          <w:sz w:val="20"/>
+          <w:szCs w:val="20"/>
+        </w:rPr>
+      </w:pPr>
+    </w:p>
+    <w:p>
+      <w:pPr>
+        <w:rPr>
+          <w:sz w:val="20"/>
+          <w:szCs w:val="20"/>
+        </w:rPr>
+      </w:pPr>
+    </w:p>
     <w:sectPr>
       <w:pgSz w:w="12240" w:h="15840"/>
       <w:pgMar w:top="1440" w:right="1440" w:bottom="1440" w:left="1440" w:header="720" w:footer="720" w:gutter="0"/>
@@ -482,7 +850,6 @@
   <w:style w:type="character" w:default="1" w:styleId="DefaultParagraphFont">
     <w:name w:val="Default Paragraph Font"/>
     <w:uiPriority w:val="1"/>
-    <w:semiHidden/>
     <w:unhideWhenUsed/>
   </w:style>
   <w:style w:type="table" w:default="1" w:styleId="TableNormal">
@@ -505,6 +872,33 @@
     <w:uiPriority w:val="99"/>
     <w:semiHidden/>
     <w:unhideWhenUsed/>
+  </w:style>
+  <w:style w:type="paragraph" w:styleId="HTMLPreformatted">
+    <w:name w:val="HTML Preformatted"/>
+    <w:basedOn w:val="Normal"/>
+    <w:link w:val="HTMLPreformattedChar"/>
+    <w:uiPriority w:val="99"/>
+    <w:semiHidden/>
+    <w:unhideWhenUsed/>
+    <w:rsid w:val="00A106BB"/>
+    <w:rPr>
+      <w:rFonts w:ascii="Consolas" w:hAnsi="Consolas"/>
+      <w:sz w:val="20"/>
+      <w:szCs w:val="20"/>
+    </w:rPr>
+  </w:style>
+  <w:style w:type="character" w:customStyle="1" w:styleId="HTMLPreformattedChar">
+    <w:name w:val="HTML Preformatted Char"/>
+    <w:basedOn w:val="DefaultParagraphFont"/>
+    <w:link w:val="HTMLPreformatted"/>
+    <w:uiPriority w:val="99"/>
+    <w:semiHidden/>
+    <w:rsid w:val="00A106BB"/>
+    <w:rPr>
+      <w:rFonts w:ascii="Consolas" w:hAnsi="Consolas"/>
+      <w:sz w:val="20"/>
+      <w:szCs w:val="20"/>
+    </w:rPr>
   </w:style>
 </w:styles>
 </file>

</xml_diff>